<commit_message>
modified:   css/header.css 	modified:   documento.docx 	modified:   index.html
</commit_message>
<xml_diff>
--- a/documento.docx
+++ b/documento.docx
@@ -20,7 +20,31 @@
     </w:p>
     <w:p>
       <w:r>
+        <w:rPr/>
         <w:t>Luke Marques Magalhães – 32218605</w:t>
+      </w:r>
+    </w:p>
+    <w:p>
+      <w:pPr>
+        <w:pStyle w:val="Normal"/>
+      </w:pPr>
+      <w:proofErr w:type="spellStart"/>
+      <w:r>
+        <w:rPr/>
+        <w:t>Luis</w:t>
+      </w:r>
+      <w:proofErr w:type="spellEnd"/>
+      <w:r>
+        <w:rPr/>
+        <w:t xml:space="preserve"> Augusto </w:t>
+      </w:r>
+      <w:r>
+        <w:rPr/>
+        <w:t>Marques -</w:t>
+      </w:r>
+      <w:r>
+        <w:rPr/>
+        <w:t xml:space="preserve"> 32237820</w:t>
       </w:r>
     </w:p>
     <w:p>
@@ -39,16 +63,46 @@
     <w:p>
       <w:pPr>
         <w:rPr>
-          <w:b/>
-          <w:bCs/>
+          <w:b w:val="1"/>
+          <w:bCs w:val="1"/>
         </w:rPr>
       </w:pPr>
       <w:r>
         <w:rPr>
-          <w:b/>
-          <w:bCs/>
+          <w:b w:val="1"/>
+          <w:bCs w:val="1"/>
         </w:rPr>
         <w:t>Assuntos abordados:</w:t>
+      </w:r>
+    </w:p>
+    <w:p>
+      <w:pPr>
+        <w:pStyle w:val="Normal"/>
+        <w:rPr>
+          <w:b w:val="1"/>
+          <w:bCs w:val="1"/>
+        </w:rPr>
+      </w:pPr>
+      <w:r>
+        <w:rPr>
+          <w:b w:val="1"/>
+          <w:bCs w:val="1"/>
+        </w:rPr>
+        <w:t xml:space="preserve">Em nosso projeto, utilizamos diversos conteúdos abordados em </w:t>
+      </w:r>
+      <w:r>
+        <w:rPr>
+          <w:b w:val="1"/>
+          <w:bCs w:val="1"/>
+        </w:rPr>
+        <w:t>sala, neste</w:t>
+      </w:r>
+      <w:r>
+        <w:rPr>
+          <w:b w:val="1"/>
+          <w:bCs w:val="1"/>
+        </w:rPr>
+        <w:t xml:space="preserve"> arquivo iremos comentar sobre o uso dos mesmos.</w:t>
       </w:r>
     </w:p>
     <w:p>
@@ -75,7 +129,7 @@
       </w:r>
     </w:p>
     <w:sectPr>
-      <w:pgSz w:w="11906" w:h="16838"/>
+      <w:pgSz w:w="11906" w:h="16838" w:orient="portrait"/>
       <w:pgMar w:top="1417" w:right="1701" w:bottom="1417" w:left="1701" w:header="708" w:footer="708" w:gutter="0"/>
       <w:cols w:space="708"/>
       <w:docGrid w:linePitch="360"/>
@@ -89,7 +143,7 @@
   <w:docDefaults>
     <w:rPrDefault>
       <w:rPr>
-        <w:rFonts w:asciiTheme="minorHAnsi" w:eastAsiaTheme="minorHAnsi" w:hAnsiTheme="minorHAnsi" w:cstheme="minorBidi"/>
+        <w:rFonts w:asciiTheme="minorHAnsi" w:hAnsiTheme="minorHAnsi" w:eastAsiaTheme="minorHAnsi" w:cstheme="minorBidi"/>
         <w:sz w:val="22"/>
         <w:szCs w:val="22"/>
         <w:lang w:val="pt-BR" w:eastAsia="en-US" w:bidi="ar-SA"/>
@@ -104,14 +158,14 @@
   <w:latentStyles w:defLockedState="0" w:defUIPriority="99" w:defSemiHidden="0" w:defUnhideWhenUsed="0" w:defQFormat="0" w:count="376">
     <w:lsdException w:name="Normal" w:uiPriority="0" w:qFormat="1"/>
     <w:lsdException w:name="heading 1" w:uiPriority="9" w:qFormat="1"/>
-    <w:lsdException w:name="heading 2" w:semiHidden="1" w:uiPriority="9" w:unhideWhenUsed="1" w:qFormat="1"/>
-    <w:lsdException w:name="heading 3" w:semiHidden="1" w:uiPriority="9" w:unhideWhenUsed="1" w:qFormat="1"/>
-    <w:lsdException w:name="heading 4" w:semiHidden="1" w:uiPriority="9" w:unhideWhenUsed="1" w:qFormat="1"/>
-    <w:lsdException w:name="heading 5" w:semiHidden="1" w:uiPriority="9" w:unhideWhenUsed="1" w:qFormat="1"/>
-    <w:lsdException w:name="heading 6" w:semiHidden="1" w:uiPriority="9" w:unhideWhenUsed="1" w:qFormat="1"/>
-    <w:lsdException w:name="heading 7" w:semiHidden="1" w:uiPriority="9" w:unhideWhenUsed="1" w:qFormat="1"/>
-    <w:lsdException w:name="heading 8" w:semiHidden="1" w:uiPriority="9" w:unhideWhenUsed="1" w:qFormat="1"/>
-    <w:lsdException w:name="heading 9" w:semiHidden="1" w:uiPriority="9" w:unhideWhenUsed="1" w:qFormat="1"/>
+    <w:lsdException w:name="heading 2" w:uiPriority="9" w:semiHidden="1" w:unhideWhenUsed="1" w:qFormat="1"/>
+    <w:lsdException w:name="heading 3" w:uiPriority="9" w:semiHidden="1" w:unhideWhenUsed="1" w:qFormat="1"/>
+    <w:lsdException w:name="heading 4" w:uiPriority="9" w:semiHidden="1" w:unhideWhenUsed="1" w:qFormat="1"/>
+    <w:lsdException w:name="heading 5" w:uiPriority="9" w:semiHidden="1" w:unhideWhenUsed="1" w:qFormat="1"/>
+    <w:lsdException w:name="heading 6" w:uiPriority="9" w:semiHidden="1" w:unhideWhenUsed="1" w:qFormat="1"/>
+    <w:lsdException w:name="heading 7" w:uiPriority="9" w:semiHidden="1" w:unhideWhenUsed="1" w:qFormat="1"/>
+    <w:lsdException w:name="heading 8" w:uiPriority="9" w:semiHidden="1" w:unhideWhenUsed="1" w:qFormat="1"/>
+    <w:lsdException w:name="heading 9" w:uiPriority="9" w:semiHidden="1" w:unhideWhenUsed="1" w:qFormat="1"/>
     <w:lsdException w:name="index 1" w:semiHidden="1" w:unhideWhenUsed="1"/>
     <w:lsdException w:name="index 2" w:semiHidden="1" w:unhideWhenUsed="1"/>
     <w:lsdException w:name="index 3" w:semiHidden="1" w:unhideWhenUsed="1"/>
@@ -121,22 +175,22 @@
     <w:lsdException w:name="index 7" w:semiHidden="1" w:unhideWhenUsed="1"/>
     <w:lsdException w:name="index 8" w:semiHidden="1" w:unhideWhenUsed="1"/>
     <w:lsdException w:name="index 9" w:semiHidden="1" w:unhideWhenUsed="1"/>
-    <w:lsdException w:name="toc 1" w:semiHidden="1" w:uiPriority="39" w:unhideWhenUsed="1"/>
-    <w:lsdException w:name="toc 2" w:semiHidden="1" w:uiPriority="39" w:unhideWhenUsed="1"/>
-    <w:lsdException w:name="toc 3" w:semiHidden="1" w:uiPriority="39" w:unhideWhenUsed="1"/>
-    <w:lsdException w:name="toc 4" w:semiHidden="1" w:uiPriority="39" w:unhideWhenUsed="1"/>
-    <w:lsdException w:name="toc 5" w:semiHidden="1" w:uiPriority="39" w:unhideWhenUsed="1"/>
-    <w:lsdException w:name="toc 6" w:semiHidden="1" w:uiPriority="39" w:unhideWhenUsed="1"/>
-    <w:lsdException w:name="toc 7" w:semiHidden="1" w:uiPriority="39" w:unhideWhenUsed="1"/>
-    <w:lsdException w:name="toc 8" w:semiHidden="1" w:uiPriority="39" w:unhideWhenUsed="1"/>
-    <w:lsdException w:name="toc 9" w:semiHidden="1" w:uiPriority="39" w:unhideWhenUsed="1"/>
+    <w:lsdException w:name="toc 1" w:uiPriority="39" w:semiHidden="1" w:unhideWhenUsed="1"/>
+    <w:lsdException w:name="toc 2" w:uiPriority="39" w:semiHidden="1" w:unhideWhenUsed="1"/>
+    <w:lsdException w:name="toc 3" w:uiPriority="39" w:semiHidden="1" w:unhideWhenUsed="1"/>
+    <w:lsdException w:name="toc 4" w:uiPriority="39" w:semiHidden="1" w:unhideWhenUsed="1"/>
+    <w:lsdException w:name="toc 5" w:uiPriority="39" w:semiHidden="1" w:unhideWhenUsed="1"/>
+    <w:lsdException w:name="toc 6" w:uiPriority="39" w:semiHidden="1" w:unhideWhenUsed="1"/>
+    <w:lsdException w:name="toc 7" w:uiPriority="39" w:semiHidden="1" w:unhideWhenUsed="1"/>
+    <w:lsdException w:name="toc 8" w:uiPriority="39" w:semiHidden="1" w:unhideWhenUsed="1"/>
+    <w:lsdException w:name="toc 9" w:uiPriority="39" w:semiHidden="1" w:unhideWhenUsed="1"/>
     <w:lsdException w:name="Normal Indent" w:semiHidden="1" w:unhideWhenUsed="1"/>
     <w:lsdException w:name="footnote text" w:semiHidden="1" w:unhideWhenUsed="1"/>
     <w:lsdException w:name="annotation text" w:semiHidden="1" w:unhideWhenUsed="1"/>
     <w:lsdException w:name="header" w:semiHidden="1" w:unhideWhenUsed="1"/>
     <w:lsdException w:name="footer" w:semiHidden="1" w:unhideWhenUsed="1"/>
     <w:lsdException w:name="index heading" w:semiHidden="1" w:unhideWhenUsed="1"/>
-    <w:lsdException w:name="caption" w:semiHidden="1" w:uiPriority="35" w:unhideWhenUsed="1" w:qFormat="1"/>
+    <w:lsdException w:name="caption" w:uiPriority="35" w:semiHidden="1" w:unhideWhenUsed="1" w:qFormat="1"/>
     <w:lsdException w:name="table of figures" w:semiHidden="1" w:unhideWhenUsed="1"/>
     <w:lsdException w:name="envelope address" w:semiHidden="1" w:unhideWhenUsed="1"/>
     <w:lsdException w:name="envelope return" w:semiHidden="1" w:unhideWhenUsed="1"/>
@@ -167,7 +221,7 @@
     <w:lsdException w:name="Title" w:uiPriority="10" w:qFormat="1"/>
     <w:lsdException w:name="Closing" w:semiHidden="1" w:unhideWhenUsed="1"/>
     <w:lsdException w:name="Signature" w:semiHidden="1" w:unhideWhenUsed="1"/>
-    <w:lsdException w:name="Default Paragraph Font" w:semiHidden="1" w:uiPriority="1" w:unhideWhenUsed="1"/>
+    <w:lsdException w:name="Default Paragraph Font" w:uiPriority="1" w:semiHidden="1" w:unhideWhenUsed="1"/>
     <w:lsdException w:name="Body Text" w:semiHidden="1" w:unhideWhenUsed="1"/>
     <w:lsdException w:name="Body Text Indent" w:semiHidden="1" w:unhideWhenUsed="1"/>
     <w:lsdException w:name="List Continue" w:semiHidden="1" w:unhideWhenUsed="1"/>
@@ -367,8 +421,8 @@
     <w:lsdException w:name="Subtle Reference" w:uiPriority="31" w:qFormat="1"/>
     <w:lsdException w:name="Intense Reference" w:uiPriority="32" w:qFormat="1"/>
     <w:lsdException w:name="Book Title" w:uiPriority="33" w:qFormat="1"/>
-    <w:lsdException w:name="Bibliography" w:semiHidden="1" w:uiPriority="37" w:unhideWhenUsed="1"/>
-    <w:lsdException w:name="TOC Heading" w:semiHidden="1" w:uiPriority="39" w:unhideWhenUsed="1" w:qFormat="1"/>
+    <w:lsdException w:name="Bibliography" w:uiPriority="37" w:semiHidden="1" w:unhideWhenUsed="1"/>
+    <w:lsdException w:name="TOC Heading" w:uiPriority="39" w:semiHidden="1" w:unhideWhenUsed="1" w:qFormat="1"/>
     <w:lsdException w:name="Plain Table 1" w:uiPriority="41"/>
     <w:lsdException w:name="Plain Table 2" w:uiPriority="42"/>
     <w:lsdException w:name="Plain Table 3" w:uiPriority="43"/>
@@ -479,17 +533,17 @@
     <w:lsdException w:name="Unresolved Mention" w:semiHidden="1" w:unhideWhenUsed="1"/>
     <w:lsdException w:name="Smart Link" w:semiHidden="1" w:unhideWhenUsed="1"/>
   </w:latentStyles>
-  <w:style w:type="paragraph" w:default="1" w:styleId="Normal">
+  <w:style w:type="paragraph" w:styleId="Normal" w:default="1">
     <w:name w:val="Normal"/>
     <w:qFormat/>
   </w:style>
-  <w:style w:type="character" w:default="1" w:styleId="Fontepargpadro">
+  <w:style w:type="character" w:styleId="Fontepargpadro" w:default="1">
     <w:name w:val="Default Paragraph Font"/>
     <w:uiPriority w:val="1"/>
     <w:semiHidden/>
     <w:unhideWhenUsed/>
   </w:style>
-  <w:style w:type="table" w:default="1" w:styleId="Tabelanormal">
+  <w:style w:type="table" w:styleId="Tabelanormal" w:default="1">
     <w:name w:val="Normal Table"/>
     <w:uiPriority w:val="99"/>
     <w:semiHidden/>
@@ -504,7 +558,7 @@
       </w:tblCellMar>
     </w:tblPr>
   </w:style>
-  <w:style w:type="numbering" w:default="1" w:styleId="Semlista">
+  <w:style w:type="numbering" w:styleId="Semlista" w:default="1">
     <w:name w:val="No List"/>
     <w:uiPriority w:val="99"/>
     <w:semiHidden/>

</xml_diff>

<commit_message>
modified:   css/header.css 	modified:   css/technology.css 	modified:   documento.docx 	modified:   js/script.js 	modified:   technology.html
</commit_message>
<xml_diff>
--- a/documento.docx
+++ b/documento.docx
@@ -88,21 +88,87 @@
           <w:b w:val="1"/>
           <w:bCs w:val="1"/>
         </w:rPr>
-        <w:t xml:space="preserve">Em nosso projeto, utilizamos diversos conteúdos abordados em </w:t>
-      </w:r>
-      <w:r>
-        <w:rPr>
-          <w:b w:val="1"/>
-          <w:bCs w:val="1"/>
-        </w:rPr>
-        <w:t>sala, neste</w:t>
-      </w:r>
-      <w:r>
-        <w:rPr>
-          <w:b w:val="1"/>
-          <w:bCs w:val="1"/>
-        </w:rPr>
-        <w:t xml:space="preserve"> arquivo iremos comentar sobre o uso dos mesmos.</w:t>
+        <w:t xml:space="preserve">Em nosso projeto, utilizamos diversos conteúdos abordados em sala, neste arquivo iremos comentar sobre o uso dos mesmos. Primeiramente, abordamos o tema </w:t>
+      </w:r>
+      <w:proofErr w:type="spellStart"/>
+      <w:r>
+        <w:rPr>
+          <w:b w:val="1"/>
+          <w:bCs w:val="1"/>
+        </w:rPr>
+        <w:t>html</w:t>
+      </w:r>
+      <w:proofErr w:type="spellEnd"/>
+      <w:r>
+        <w:rPr>
+          <w:b w:val="1"/>
+          <w:bCs w:val="1"/>
+        </w:rPr>
+        <w:t xml:space="preserve"> para criar o cabeçario e o corpo da página, logo depois conectar com o </w:t>
+      </w:r>
+      <w:proofErr w:type="spellStart"/>
+      <w:r>
+        <w:rPr>
+          <w:b w:val="1"/>
+          <w:bCs w:val="1"/>
+        </w:rPr>
+        <w:t>JavaScript.No</w:t>
+      </w:r>
+      <w:proofErr w:type="spellEnd"/>
+      <w:r>
+        <w:rPr>
+          <w:b w:val="1"/>
+          <w:bCs w:val="1"/>
+        </w:rPr>
+        <w:t xml:space="preserve"> </w:t>
+      </w:r>
+      <w:proofErr w:type="spellStart"/>
+      <w:r>
+        <w:rPr>
+          <w:b w:val="1"/>
+          <w:bCs w:val="1"/>
+        </w:rPr>
+        <w:t>html</w:t>
+      </w:r>
+      <w:proofErr w:type="spellEnd"/>
+      <w:r>
+        <w:rPr>
+          <w:b w:val="1"/>
+          <w:bCs w:val="1"/>
+        </w:rPr>
+        <w:t xml:space="preserve"> utilizamos: </w:t>
+      </w:r>
+      <w:proofErr w:type="spellStart"/>
+      <w:r>
+        <w:rPr>
+          <w:b w:val="1"/>
+          <w:bCs w:val="1"/>
+        </w:rPr>
+        <w:t>header,sections</w:t>
+      </w:r>
+      <w:proofErr w:type="spellEnd"/>
+      <w:r>
+        <w:rPr>
+          <w:b w:val="1"/>
+          <w:bCs w:val="1"/>
+        </w:rPr>
+        <w:t xml:space="preserve"> e </w:t>
+      </w:r>
+      <w:proofErr w:type="spellStart"/>
+      <w:r>
+        <w:rPr>
+          <w:b w:val="1"/>
+          <w:bCs w:val="1"/>
+        </w:rPr>
+        <w:t>divs</w:t>
+      </w:r>
+      <w:proofErr w:type="spellEnd"/>
+      <w:r>
+        <w:rPr>
+          <w:b w:val="1"/>
+          <w:bCs w:val="1"/>
+        </w:rPr>
+        <w:t xml:space="preserve"> para criar os blocos</w:t>
       </w:r>
     </w:p>
     <w:p>

</xml_diff>

<commit_message>
modified:   documento.docx 	modified:   js/script.js 	modified:   technology.html
</commit_message>
<xml_diff>
--- a/documento.docx
+++ b/documento.docx
@@ -112,15 +112,15 @@
           <w:b w:val="1"/>
           <w:bCs w:val="1"/>
         </w:rPr>
-        <w:t>JavaScript.No</w:t>
-      </w:r>
-      <w:proofErr w:type="spellEnd"/>
-      <w:r>
-        <w:rPr>
-          <w:b w:val="1"/>
-          <w:bCs w:val="1"/>
-        </w:rPr>
-        <w:t xml:space="preserve"> </w:t>
+        <w:t>JavaScript</w:t>
+      </w:r>
+      <w:proofErr w:type="spellEnd"/>
+      <w:r>
+        <w:rPr>
+          <w:b w:val="1"/>
+          <w:bCs w:val="1"/>
+        </w:rPr>
+        <w:t xml:space="preserve">. No </w:t>
       </w:r>
       <w:proofErr w:type="spellStart"/>
       <w:r>
@@ -136,15 +136,111 @@
           <w:b w:val="1"/>
           <w:bCs w:val="1"/>
         </w:rPr>
-        <w:t xml:space="preserve"> utilizamos: </w:t>
-      </w:r>
-      <w:proofErr w:type="spellStart"/>
-      <w:r>
-        <w:rPr>
-          <w:b w:val="1"/>
-          <w:bCs w:val="1"/>
-        </w:rPr>
-        <w:t>header,sections</w:t>
+        <w:t xml:space="preserve"> utilizamos: “header”,”</w:t>
+      </w:r>
+      <w:proofErr w:type="spellStart"/>
+      <w:r>
+        <w:rPr>
+          <w:b w:val="1"/>
+          <w:bCs w:val="1"/>
+        </w:rPr>
+        <w:t>sections</w:t>
+      </w:r>
+      <w:proofErr w:type="spellEnd"/>
+      <w:r>
+        <w:rPr>
+          <w:b w:val="1"/>
+          <w:bCs w:val="1"/>
+        </w:rPr>
+        <w:t>” e “</w:t>
+      </w:r>
+      <w:proofErr w:type="spellStart"/>
+      <w:r>
+        <w:rPr>
+          <w:b w:val="1"/>
+          <w:bCs w:val="1"/>
+        </w:rPr>
+        <w:t>divs</w:t>
+      </w:r>
+      <w:proofErr w:type="spellEnd"/>
+      <w:r>
+        <w:rPr>
+          <w:b w:val="1"/>
+          <w:bCs w:val="1"/>
+        </w:rPr>
+        <w:t>” para criar e separar os blocos na página. Assim, fizemos primeiro o corpo da página para depois começar aplicar o “</w:t>
+      </w:r>
+      <w:proofErr w:type="spellStart"/>
+      <w:r>
+        <w:rPr>
+          <w:b w:val="1"/>
+          <w:bCs w:val="1"/>
+        </w:rPr>
+        <w:t>style</w:t>
+      </w:r>
+      <w:proofErr w:type="spellEnd"/>
+      <w:r>
+        <w:rPr>
+          <w:b w:val="1"/>
+          <w:bCs w:val="1"/>
+        </w:rPr>
+        <w:t xml:space="preserve">”,consideramos que seria uma maneira mais fácil de ajustar as posições dos blocos e definir os detalhes. Então, iniciamos a aplicação do </w:t>
+      </w:r>
+      <w:proofErr w:type="spellStart"/>
+      <w:r>
+        <w:rPr>
+          <w:b w:val="1"/>
+          <w:bCs w:val="1"/>
+        </w:rPr>
+        <w:t>Css</w:t>
+      </w:r>
+      <w:proofErr w:type="spellEnd"/>
+      <w:r>
+        <w:rPr>
+          <w:b w:val="1"/>
+          <w:bCs w:val="1"/>
+        </w:rPr>
+        <w:t>, inicialmente ajustamos e definimos as posições dos blocos utilizando as categorias do “display:flex”,a principal sintaxe usada para definir as posições foi “flex-direction:column”, logo em seguida começamos a decorar os textos, as fontes, espaçamento entre linhas e textos, e acertamos as cores e o “</w:t>
+      </w:r>
+      <w:proofErr w:type="spellStart"/>
+      <w:r>
+        <w:rPr>
+          <w:b w:val="1"/>
+          <w:bCs w:val="1"/>
+        </w:rPr>
+        <w:t>back-ground</w:t>
+      </w:r>
+      <w:proofErr w:type="spellEnd"/>
+      <w:r>
+        <w:rPr>
+          <w:b w:val="1"/>
+          <w:bCs w:val="1"/>
+        </w:rPr>
+        <w:t xml:space="preserve">".Para finalizar nossa ação em </w:t>
+      </w:r>
+      <w:proofErr w:type="spellStart"/>
+      <w:r>
+        <w:rPr>
+          <w:b w:val="1"/>
+          <w:bCs w:val="1"/>
+        </w:rPr>
+        <w:t>Css</w:t>
+      </w:r>
+      <w:proofErr w:type="spellEnd"/>
+      <w:r>
+        <w:rPr>
+          <w:b w:val="1"/>
+          <w:bCs w:val="1"/>
+        </w:rPr>
+        <w:t xml:space="preserve">, por último deixamos a pagina responsiva, usando as medidas de acordo com o tamanho da tela, esta parte final foi a mais complicada em relação a todas as outras entre </w:t>
+      </w:r>
+      <w:proofErr w:type="spellStart"/>
+      <w:r>
+        <w:rPr>
+          <w:b w:val="1"/>
+          <w:bCs w:val="1"/>
+        </w:rPr>
+        <w:t>html</w:t>
       </w:r>
       <w:proofErr w:type="spellEnd"/>
       <w:r>
@@ -154,21 +250,12 @@
         </w:rPr>
         <w:t xml:space="preserve"> e </w:t>
       </w:r>
-      <w:proofErr w:type="spellStart"/>
-      <w:r>
-        <w:rPr>
-          <w:b w:val="1"/>
-          <w:bCs w:val="1"/>
-        </w:rPr>
-        <w:t>divs</w:t>
-      </w:r>
-      <w:proofErr w:type="spellEnd"/>
-      <w:r>
-        <w:rPr>
-          <w:b w:val="1"/>
-          <w:bCs w:val="1"/>
-        </w:rPr>
-        <w:t xml:space="preserve"> para criar os blocos</w:t>
+      <w:r>
+        <w:rPr>
+          <w:b w:val="1"/>
+          <w:bCs w:val="1"/>
+        </w:rPr>
+        <w:t>Css.</w:t>
       </w:r>
     </w:p>
     <w:p>
@@ -182,17 +269,90 @@
     <w:p>
       <w:pPr>
         <w:rPr>
-          <w:b/>
-          <w:bCs/>
+          <w:b w:val="1"/>
+          <w:bCs w:val="1"/>
         </w:rPr>
       </w:pPr>
-      <w:r>
-        <w:rPr>
-          <w:b/>
-          <w:bCs/>
-        </w:rPr>
-        <w:t>Funcões de cada integrante:</w:t>
-      </w:r>
+      <w:proofErr w:type="spellStart"/>
+      <w:r>
+        <w:rPr>
+          <w:b w:val="1"/>
+          <w:bCs w:val="1"/>
+        </w:rPr>
+        <w:t>Funcões</w:t>
+      </w:r>
+      <w:proofErr w:type="spellEnd"/>
+      <w:r>
+        <w:rPr>
+          <w:b w:val="1"/>
+          <w:bCs w:val="1"/>
+        </w:rPr>
+        <w:t xml:space="preserve"> de cada integrante:</w:t>
+      </w:r>
+    </w:p>
+    <w:p>
+      <w:pPr>
+        <w:pStyle w:val="Normal"/>
+        <w:rPr>
+          <w:b w:val="1"/>
+          <w:bCs w:val="1"/>
+        </w:rPr>
+      </w:pPr>
+      <w:proofErr w:type="spellStart"/>
+      <w:r>
+        <w:rPr>
+          <w:b w:val="1"/>
+          <w:bCs w:val="1"/>
+        </w:rPr>
+        <w:t>Luis</w:t>
+      </w:r>
+      <w:proofErr w:type="spellEnd"/>
+      <w:r>
+        <w:rPr>
+          <w:b w:val="1"/>
+          <w:bCs w:val="1"/>
+        </w:rPr>
+        <w:t xml:space="preserve">: Corpo das páginas com </w:t>
+      </w:r>
+      <w:proofErr w:type="spellStart"/>
+      <w:r>
+        <w:rPr>
+          <w:b w:val="1"/>
+          <w:bCs w:val="1"/>
+        </w:rPr>
+        <w:t>html</w:t>
+      </w:r>
+      <w:proofErr w:type="spellEnd"/>
+      <w:r>
+        <w:rPr>
+          <w:b w:val="1"/>
+          <w:bCs w:val="1"/>
+        </w:rPr>
+        <w:t xml:space="preserve"> , </w:t>
+      </w:r>
+      <w:r>
+        <w:rPr>
+          <w:b w:val="1"/>
+          <w:bCs w:val="1"/>
+        </w:rPr>
+        <w:t>style</w:t>
+      </w:r>
+      <w:r>
+        <w:rPr>
+          <w:b w:val="1"/>
+          <w:bCs w:val="1"/>
+        </w:rPr>
+        <w:t xml:space="preserve"> das páginas com </w:t>
+      </w:r>
+      <w:proofErr w:type="spellStart"/>
+      <w:r>
+        <w:rPr>
+          <w:b w:val="1"/>
+          <w:bCs w:val="1"/>
+        </w:rPr>
+        <w:t>Css</w:t>
+      </w:r>
+      <w:proofErr w:type="spellEnd"/>
     </w:p>
     <w:sectPr>
       <w:pgSz w:w="11906" w:h="16838" w:orient="portrait"/>
@@ -202,6 +362,23 @@
     </w:sectPr>
   </w:body>
 </w:document>
+</file>
+
+<file path=word/intelligence2.xml><?xml version="1.0" encoding="utf-8"?>
+<int2:intelligence xmlns:int2="http://schemas.microsoft.com/office/intelligence/2020/intelligence">
+  <int2:observations>
+    <int2:textHash int2:hashCode="Bsi17UEHLum/HN" int2:id="gVlLalNg">
+      <int2:state int2:type="LegacyProofing" int2:value="Rejected"/>
+    </int2:textHash>
+    <int2:textHash int2:hashCode="dYFsroT/HUXFwr" int2:id="t5OfQosq">
+      <int2:state int2:type="LegacyProofing" int2:value="Rejected"/>
+    </int2:textHash>
+    <int2:textHash int2:hashCode="NF/RBhT3j7FwoN" int2:id="XfOL1fSk">
+      <int2:state int2:type="LegacyProofing" int2:value="Rejected"/>
+    </int2:textHash>
+  </int2:observations>
+  <int2:intelligenceSettings/>
+</int2:intelligence>
 </file>
 
 <file path=word/styles.xml><?xml version="1.0" encoding="utf-8"?>

</xml_diff>

<commit_message>
modified:   destination.html 	modified:   documento.docx 	modified:   js/script.js
</commit_message>
<xml_diff>
--- a/documento.docx
+++ b/documento.docx
@@ -273,21 +273,12 @@
           <w:bCs w:val="1"/>
         </w:rPr>
       </w:pPr>
-      <w:proofErr w:type="spellStart"/>
-      <w:r>
-        <w:rPr>
-          <w:b w:val="1"/>
-          <w:bCs w:val="1"/>
-        </w:rPr>
-        <w:t>Funcões</w:t>
-      </w:r>
-      <w:proofErr w:type="spellEnd"/>
-      <w:r>
-        <w:rPr>
-          <w:b w:val="1"/>
-          <w:bCs w:val="1"/>
-        </w:rPr>
-        <w:t xml:space="preserve"> de cada integrante:</w:t>
+      <w:r>
+        <w:rPr>
+          <w:b w:val="1"/>
+          <w:bCs w:val="1"/>
+        </w:rPr>
+        <w:t>Funções de cada integrante:</w:t>
       </w:r>
     </w:p>
     <w:p>
@@ -298,21 +289,12 @@
           <w:bCs w:val="1"/>
         </w:rPr>
       </w:pPr>
-      <w:proofErr w:type="spellStart"/>
-      <w:r>
-        <w:rPr>
-          <w:b w:val="1"/>
-          <w:bCs w:val="1"/>
-        </w:rPr>
-        <w:t>Luis</w:t>
-      </w:r>
-      <w:proofErr w:type="spellEnd"/>
-      <w:r>
-        <w:rPr>
-          <w:b w:val="1"/>
-          <w:bCs w:val="1"/>
-        </w:rPr>
-        <w:t xml:space="preserve">: Corpo das páginas com </w:t>
+      <w:r>
+        <w:rPr>
+          <w:b w:val="1"/>
+          <w:bCs w:val="1"/>
+        </w:rPr>
+        <w:t xml:space="preserve">Luís: Corpo das páginas com </w:t>
       </w:r>
       <w:proofErr w:type="spellStart"/>
       <w:r>
@@ -330,6 +312,7 @@
         </w:rPr>
         <w:t xml:space="preserve"> , </w:t>
       </w:r>
+      <w:proofErr w:type="spellStart"/>
       <w:r>
         <w:rPr>
           <w:b w:val="1"/>
@@ -337,6 +320,7 @@
         </w:rPr>
         <w:t>style</w:t>
       </w:r>
+      <w:proofErr w:type="spellEnd"/>
       <w:r>
         <w:rPr>
           <w:b w:val="1"/>
@@ -353,6 +337,217 @@
         <w:t>Css</w:t>
       </w:r>
       <w:proofErr w:type="spellEnd"/>
+      <w:r>
+        <w:rPr>
+          <w:b w:val="1"/>
+          <w:bCs w:val="1"/>
+        </w:rPr>
+        <w:t xml:space="preserve">, colocar as páginas em responsivo, auxilio na parte do </w:t>
+      </w:r>
+      <w:r>
+        <w:rPr>
+          <w:b w:val="1"/>
+          <w:bCs w:val="1"/>
+        </w:rPr>
+        <w:t>código</w:t>
+      </w:r>
+      <w:r>
+        <w:rPr>
+          <w:b w:val="1"/>
+          <w:bCs w:val="1"/>
+        </w:rPr>
+        <w:t xml:space="preserve"> </w:t>
+      </w:r>
+      <w:proofErr w:type="spellStart"/>
+      <w:r>
+        <w:rPr>
+          <w:b w:val="1"/>
+          <w:bCs w:val="1"/>
+        </w:rPr>
+        <w:t>JavaScript</w:t>
+      </w:r>
+      <w:proofErr w:type="spellEnd"/>
+      <w:r>
+        <w:rPr>
+          <w:b w:val="1"/>
+          <w:bCs w:val="1"/>
+        </w:rPr>
+        <w:t>, elaboração do relatório</w:t>
+      </w:r>
+    </w:p>
+    <w:p>
+      <w:pPr>
+        <w:pStyle w:val="Normal"/>
+        <w:rPr>
+          <w:b w:val="1"/>
+          <w:bCs w:val="1"/>
+        </w:rPr>
+      </w:pPr>
+      <w:r>
+        <w:rPr>
+          <w:b w:val="1"/>
+          <w:bCs w:val="1"/>
+        </w:rPr>
+        <w:t xml:space="preserve">Guilherme: Corpo das páginas com </w:t>
+      </w:r>
+      <w:proofErr w:type="spellStart"/>
+      <w:r>
+        <w:rPr>
+          <w:b w:val="1"/>
+          <w:bCs w:val="1"/>
+        </w:rPr>
+        <w:t>html</w:t>
+      </w:r>
+      <w:proofErr w:type="spellEnd"/>
+      <w:r>
+        <w:rPr>
+          <w:b w:val="1"/>
+          <w:bCs w:val="1"/>
+        </w:rPr>
+        <w:t xml:space="preserve"> , </w:t>
+      </w:r>
+      <w:proofErr w:type="spellStart"/>
+      <w:r>
+        <w:rPr>
+          <w:b w:val="1"/>
+          <w:bCs w:val="1"/>
+        </w:rPr>
+        <w:t>style</w:t>
+      </w:r>
+      <w:proofErr w:type="spellEnd"/>
+      <w:r>
+        <w:rPr>
+          <w:b w:val="1"/>
+          <w:bCs w:val="1"/>
+        </w:rPr>
+        <w:t xml:space="preserve"> das páginas com </w:t>
+      </w:r>
+      <w:proofErr w:type="spellStart"/>
+      <w:r>
+        <w:rPr>
+          <w:b w:val="1"/>
+          <w:bCs w:val="1"/>
+        </w:rPr>
+        <w:t>Css</w:t>
+      </w:r>
+      <w:proofErr w:type="spellEnd"/>
+      <w:r>
+        <w:rPr>
+          <w:b w:val="1"/>
+          <w:bCs w:val="1"/>
+        </w:rPr>
+        <w:t xml:space="preserve">, colocar as páginas em responsivo, auxilio na parte do </w:t>
+      </w:r>
+      <w:r>
+        <w:rPr>
+          <w:b w:val="1"/>
+          <w:bCs w:val="1"/>
+        </w:rPr>
+        <w:t>código</w:t>
+      </w:r>
+      <w:r>
+        <w:rPr>
+          <w:b w:val="1"/>
+          <w:bCs w:val="1"/>
+        </w:rPr>
+        <w:t xml:space="preserve"> </w:t>
+      </w:r>
+      <w:proofErr w:type="spellStart"/>
+      <w:r>
+        <w:rPr>
+          <w:b w:val="1"/>
+          <w:bCs w:val="1"/>
+        </w:rPr>
+        <w:t>JavaScript</w:t>
+      </w:r>
+      <w:proofErr w:type="spellEnd"/>
+      <w:r>
+        <w:rPr>
+          <w:b w:val="1"/>
+          <w:bCs w:val="1"/>
+        </w:rPr>
+        <w:t>, elaboração do relatório.</w:t>
+      </w:r>
+    </w:p>
+    <w:p>
+      <w:pPr>
+        <w:pStyle w:val="Normal"/>
+        <w:rPr>
+          <w:b w:val="1"/>
+          <w:bCs w:val="1"/>
+        </w:rPr>
+      </w:pPr>
+      <w:r>
+        <w:rPr>
+          <w:b w:val="1"/>
+          <w:bCs w:val="1"/>
+        </w:rPr>
+        <w:t xml:space="preserve">Luke: Corpo das páginas com </w:t>
+      </w:r>
+      <w:proofErr w:type="spellStart"/>
+      <w:r>
+        <w:rPr>
+          <w:b w:val="1"/>
+          <w:bCs w:val="1"/>
+        </w:rPr>
+        <w:t>html</w:t>
+      </w:r>
+      <w:proofErr w:type="spellEnd"/>
+      <w:r>
+        <w:rPr>
+          <w:b w:val="1"/>
+          <w:bCs w:val="1"/>
+        </w:rPr>
+        <w:t>, colocar as páginas em responsivo, elaboração código JavaScript.</w:t>
+      </w:r>
+    </w:p>
+    <w:p>
+      <w:pPr>
+        <w:pStyle w:val="Normal"/>
+        <w:rPr>
+          <w:b w:val="1"/>
+          <w:bCs w:val="1"/>
+        </w:rPr>
+      </w:pPr>
+      <w:r>
+        <w:rPr>
+          <w:b w:val="1"/>
+          <w:bCs w:val="1"/>
+        </w:rPr>
+        <w:t>A maior parte do projeto fizemos em casa com ligação em grupo no “</w:t>
+      </w:r>
+      <w:r>
+        <w:rPr>
+          <w:b w:val="1"/>
+          <w:bCs w:val="1"/>
+        </w:rPr>
+        <w:t>Discord</w:t>
+      </w:r>
+      <w:r>
+        <w:rPr>
+          <w:b w:val="1"/>
+          <w:bCs w:val="1"/>
+        </w:rPr>
+        <w:t>”, tiramos boas duvidas durantes as aulas para realização do projeto, ajustamos muitos detalhes em sala.</w:t>
+      </w:r>
+    </w:p>
+    <w:p>
+      <w:pPr>
+        <w:pStyle w:val="Normal"/>
+        <w:rPr>
+          <w:b w:val="1"/>
+          <w:bCs w:val="1"/>
+        </w:rPr>
+      </w:pPr>
+    </w:p>
+    <w:p>
+      <w:pPr>
+        <w:pStyle w:val="Normal"/>
+        <w:rPr>
+          <w:b w:val="1"/>
+          <w:bCs w:val="1"/>
+        </w:rPr>
+      </w:pPr>
     </w:p>
     <w:sectPr>
       <w:pgSz w:w="11906" w:h="16838" w:orient="portrait"/>

</xml_diff>

<commit_message>
modified:   crew.html 	modified:   css/crew.css 	modified:   css/destination.css 	modified:   css/header.css 	modified:   css/technology.css 	modified:   documento.docx 	new file:   documento.pdf 	modified:   js/script.js 	modified:   technology.html
</commit_message>
<xml_diff>
--- a/documento.docx
+++ b/documento.docx
@@ -104,7 +104,7 @@
     </w:p>
     <w:p>
       <w:pPr>
-        <w:pStyle w:val="PargrafodaLista"/>
+        <w:pStyle w:val="ListParagraph"/>
         <w:numPr>
           <w:ilvl w:val="0"/>
           <w:numId w:val="1"/>
@@ -618,7 +618,7 @@
     </w:p>
     <w:p>
       <w:pPr>
-        <w:pStyle w:val="PargrafodaLista"/>
+        <w:pStyle w:val="ListParagraph"/>
         <w:numPr>
           <w:ilvl w:val="0"/>
           <w:numId w:val="1"/>
@@ -1645,13 +1645,13 @@
     <w:name w:val="Normal"/>
     <w:qFormat/>
   </w:style>
-  <w:style w:type="character" w:default="1" w:styleId="Fontepargpadro">
+  <w:style w:type="character" w:default="1" w:styleId="DefaultParagraphFont">
     <w:name w:val="Default Paragraph Font"/>
     <w:uiPriority w:val="1"/>
     <w:semiHidden/>
     <w:unhideWhenUsed/>
   </w:style>
-  <w:style w:type="table" w:default="1" w:styleId="Tabelanormal">
+  <w:style w:type="table" w:default="1" w:styleId="TableNormal">
     <w:name w:val="Normal Table"/>
     <w:uiPriority w:val="99"/>
     <w:semiHidden/>
@@ -1666,13 +1666,13 @@
       </w:tblCellMar>
     </w:tblPr>
   </w:style>
-  <w:style w:type="numbering" w:default="1" w:styleId="Semlista">
+  <w:style w:type="numbering" w:default="1" w:styleId="NoList">
     <w:name w:val="No List"/>
     <w:uiPriority w:val="99"/>
     <w:semiHidden/>
     <w:unhideWhenUsed/>
   </w:style>
-  <w:style w:type="paragraph" w:styleId="PargrafodaLista">
+  <w:style w:type="paragraph" w:styleId="ListParagraph">
     <w:name w:val="List Paragraph"/>
     <w:basedOn w:val="Normal"/>
     <w:uiPriority w:val="34"/>

</xml_diff>